<commit_message>
Adds nsp. Updates template
</commit_message>
<xml_diff>
--- a/templates/innvilget.docx
+++ b/templates/innvilget.docx
@@ -265,8 +265,6 @@
               </w:rPr>
               <w:t>Vår dato:     {datoSoknad}</w:t>
             </w:r>
-            <w:bookmarkStart w:id="3" w:name="_GoBack"/>
-            <w:bookmarkEnd w:id="3"/>
             <w:r>
               <w:rPr>
                 <w:rFonts w:ascii="Adobe Caslon Pro" w:hAnsi="Adobe Caslon Pro"/>
@@ -902,8 +900,8 @@
       <w:pPr>
         <w:rPr>
           <w:rStyle w:val="Overskrift2Tegn"/>
-          <w:rFonts w:asciiTheme="minorHAnsi" w:eastAsiaTheme="minorHAnsi" w:hAnsiTheme="minorHAnsi" w:cstheme="minorBidi"/>
-          <w:bCs/>
+          <w:noProof/>
+          <w:lang w:eastAsia="nb-NO"/>
         </w:rPr>
       </w:pPr>
       <w:r>
@@ -916,7 +914,7 @@
         <mc:AlternateContent>
           <mc:Choice Requires="wps">
             <w:drawing>
-              <wp:anchor distT="45720" distB="45720" distL="114300" distR="114300" simplePos="0" relativeHeight="251660288" behindDoc="0" locked="0" layoutInCell="1" allowOverlap="1" wp14:anchorId="2D7AFF14" wp14:editId="362C5694">
+              <wp:anchor distT="45720" distB="45720" distL="114300" distR="114300" simplePos="0" relativeHeight="251660288" behindDoc="0" locked="0" layoutInCell="1" allowOverlap="1" wp14:anchorId="2D7AFF14" wp14:editId="490941AC">
                 <wp:simplePos x="0" y="0"/>
                 <wp:positionH relativeFrom="margin">
                   <wp:align>left</wp:align>
@@ -924,8 +922,8 @@
                 <wp:positionV relativeFrom="paragraph">
                   <wp:posOffset>249555</wp:posOffset>
                 </wp:positionV>
-                <wp:extent cx="5688330" cy="1530985"/>
-                <wp:effectExtent l="0" t="0" r="26670" b="12065"/>
+                <wp:extent cx="5688330" cy="1866900"/>
+                <wp:effectExtent l="0" t="0" r="26670" b="19050"/>
                 <wp:wrapSquare wrapText="bothSides"/>
                 <wp:docPr id="1" name="Tekstboks 2"/>
                 <wp:cNvGraphicFramePr>
@@ -940,7 +938,7 @@
                       <wps:spPr bwMode="auto">
                         <a:xfrm>
                           <a:off x="0" y="0"/>
-                          <a:ext cx="5688330" cy="1531088"/>
+                          <a:ext cx="5688330" cy="1866900"/>
                         </a:xfrm>
                         <a:prstGeom prst="rect">
                           <a:avLst/>
@@ -1091,6 +1089,10 @@
                               <w:spacing w:line="276" w:lineRule="auto"/>
                               <w:rPr>
                                 <w:rFonts w:asciiTheme="minorHAnsi" w:hAnsiTheme="minorHAnsi" w:cstheme="minorHAnsi"/>
+                                <w:bCs/>
+                                <w:i/>
+                                <w:sz w:val="20"/>
+                                <w:szCs w:val="20"/>
                               </w:rPr>
                             </w:pPr>
                             <w:r>
@@ -1166,6 +1168,30 @@
                               <w:t xml:space="preserve">Du må vise reisebeviset til sjåføren sammen med gyldig legitimasjon. </w:t>
                             </w:r>
                           </w:p>
+                          <w:p>
+                            <w:pPr>
+                              <w:autoSpaceDE w:val="0"/>
+                              <w:autoSpaceDN w:val="0"/>
+                              <w:spacing w:line="276" w:lineRule="auto"/>
+                              <w:rPr>
+                                <w:rFonts w:asciiTheme="minorHAnsi" w:hAnsiTheme="minorHAnsi" w:cstheme="minorHAnsi"/>
+                                <w:bCs/>
+                                <w:i/>
+                                <w:sz w:val="20"/>
+                                <w:szCs w:val="20"/>
+                              </w:rPr>
+                            </w:pPr>
+                          </w:p>
+                          <w:p>
+                            <w:pPr>
+                              <w:autoSpaceDE w:val="0"/>
+                              <w:autoSpaceDN w:val="0"/>
+                              <w:spacing w:line="276" w:lineRule="auto"/>
+                              <w:rPr>
+                                <w:rFonts w:asciiTheme="minorHAnsi" w:hAnsiTheme="minorHAnsi" w:cstheme="minorHAnsi"/>
+                              </w:rPr>
+                            </w:pPr>
+                          </w:p>
                         </w:txbxContent>
                       </wps:txbx>
                       <wps:bodyPr rot="0" vert="horz" wrap="square" lIns="91440" tIns="45720" rIns="91440" bIns="45720" anchor="t" anchorCtr="0">
@@ -1185,7 +1211,7 @@
           </mc:Choice>
           <mc:Fallback>
             <w:pict>
-              <v:shape w14:anchorId="2D7AFF14" id="_x0000_s1027" type="#_x0000_t202" style="position:absolute;margin-left:0;margin-top:19.65pt;width:447.9pt;height:120.55pt;z-index:251660288;visibility:visible;mso-wrap-style:square;mso-width-percent:0;mso-height-percent:0;mso-wrap-distance-left:9pt;mso-wrap-distance-top:3.6pt;mso-wrap-distance-right:9pt;mso-wrap-distance-bottom:3.6pt;mso-position-horizontal:left;mso-position-horizontal-relative:margin;mso-position-vertical:absolute;mso-position-vertical-relative:text;mso-width-percent:0;mso-height-percent:0;mso-width-relative:margin;mso-height-relative:margin;v-text-anchor:top" o:gfxdata="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">
+              <v:shape w14:anchorId="2D7AFF14" id="_x0000_s1027" type="#_x0000_t202" style="position:absolute;margin-left:0;margin-top:19.65pt;width:447.9pt;height:147pt;z-index:251660288;visibility:visible;mso-wrap-style:square;mso-width-percent:0;mso-height-percent:0;mso-wrap-distance-left:9pt;mso-wrap-distance-top:3.6pt;mso-wrap-distance-right:9pt;mso-wrap-distance-bottom:3.6pt;mso-position-horizontal:left;mso-position-horizontal-relative:margin;mso-position-vertical:absolute;mso-position-vertical-relative:text;mso-width-percent:0;mso-height-percent:0;mso-width-relative:margin;mso-height-relative:margin;v-text-anchor:top" o:gfxdata="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">
                 <v:textbox>
                   <w:txbxContent>
                     <w:p>
@@ -1320,6 +1346,10 @@
                         <w:spacing w:line="276" w:lineRule="auto"/>
                         <w:rPr>
                           <w:rFonts w:asciiTheme="minorHAnsi" w:hAnsiTheme="minorHAnsi" w:cstheme="minorHAnsi"/>
+                          <w:bCs/>
+                          <w:i/>
+                          <w:sz w:val="20"/>
+                          <w:szCs w:val="20"/>
                         </w:rPr>
                       </w:pPr>
                       <w:r>
@@ -1395,6 +1425,30 @@
                         <w:t xml:space="preserve">Du må vise reisebeviset til sjåføren sammen med gyldig legitimasjon. </w:t>
                       </w:r>
                     </w:p>
+                    <w:p>
+                      <w:pPr>
+                        <w:autoSpaceDE w:val="0"/>
+                        <w:autoSpaceDN w:val="0"/>
+                        <w:spacing w:line="276" w:lineRule="auto"/>
+                        <w:rPr>
+                          <w:rFonts w:asciiTheme="minorHAnsi" w:hAnsiTheme="minorHAnsi" w:cstheme="minorHAnsi"/>
+                          <w:bCs/>
+                          <w:i/>
+                          <w:sz w:val="20"/>
+                          <w:szCs w:val="20"/>
+                        </w:rPr>
+                      </w:pPr>
+                    </w:p>
+                    <w:p>
+                      <w:pPr>
+                        <w:autoSpaceDE w:val="0"/>
+                        <w:autoSpaceDN w:val="0"/>
+                        <w:spacing w:line="276" w:lineRule="auto"/>
+                        <w:rPr>
+                          <w:rFonts w:asciiTheme="minorHAnsi" w:hAnsiTheme="minorHAnsi" w:cstheme="minorHAnsi"/>
+                        </w:rPr>
+                      </w:pPr>
+                    </w:p>
                   </w:txbxContent>
                 </v:textbox>
                 <w10:wrap type="square" anchorx="margin"/>
@@ -1457,6 +1511,15 @@
     </w:p>
     <w:p>
       <w:pPr>
+        <w:rPr>
+          <w:rStyle w:val="Overskrift2Tegn"/>
+          <w:rFonts w:asciiTheme="minorHAnsi" w:eastAsiaTheme="minorHAnsi" w:hAnsiTheme="minorHAnsi" w:cstheme="minorBidi"/>
+          <w:bCs/>
+        </w:rPr>
+      </w:pPr>
+    </w:p>
+    <w:p>
+      <w:pPr>
         <w:pStyle w:val="Overskrift2"/>
         <w:rPr>
           <w:rFonts w:ascii="Gill Sans MT" w:hAnsi="Gill Sans MT"/>
@@ -1464,13 +1527,22 @@
           <w:szCs w:val="24"/>
         </w:rPr>
       </w:pPr>
-      <w:r>
+    </w:p>
+    <w:p>
+      <w:pPr>
+        <w:pStyle w:val="Overskrift2"/>
         <w:rPr>
           <w:rFonts w:ascii="Gill Sans MT" w:hAnsi="Gill Sans MT"/>
           <w:sz w:val="24"/>
           <w:szCs w:val="24"/>
         </w:rPr>
-        <w:lastRenderedPageBreak/>
+      </w:pPr>
+      <w:r>
+        <w:rPr>
+          <w:rFonts w:ascii="Gill Sans MT" w:hAnsi="Gill Sans MT"/>
+          <w:sz w:val="24"/>
+          <w:szCs w:val="24"/>
+        </w:rPr>
         <w:t>Bor du langt fra holdeplass?</w:t>
       </w:r>
     </w:p>
@@ -3698,6 +3770,18 @@
 </file>
 
 <file path=customXml/item1.xml><?xml version="1.0" encoding="utf-8"?>
+<root>
+  <avd> {avdeling} </avd>
+  <mottaker/>
+  <adresse>{adresse}</adresse>
+  <postnummer>{postnummer} {sted}</postnummer>
+  <varref/>
+  <vardato>{dato}</vardato>
+  <kontaktperson>{navn}</kontaktperson>
+</root>
+</file>
+
+<file path=customXml/item2.xml><?xml version="1.0" encoding="utf-8"?>
 <p:properties xmlns:p="http://schemas.microsoft.com/office/2006/metadata/properties" xmlns:xsi="http://www.w3.org/2001/XMLSchema-instance" xmlns:pc="http://schemas.microsoft.com/office/infopath/2007/PartnerControls">
   <documentManagement>
     <TaxCatchAll xmlns="bd6af8c3-4392-483c-b19c-63ee1b41c023">
@@ -3715,19 +3799,16 @@
 </p:properties>
 </file>
 
-<file path=customXml/item2.xml><?xml version="1.0" encoding="utf-8"?>
-<root>
-  <avd> {avdeling} </avd>
-  <mottaker/>
-  <adresse>{adresse}</adresse>
-  <postnummer>{postnummer} {sted}</postnummer>
-  <varref/>
-  <vardato>{dato}</vardato>
-  <kontaktperson>{navn}</kontaktperson>
-</root>
+<file path=customXml/item3.xml><?xml version="1.0" encoding="utf-8"?>
+<?mso-contentType ?>
+<FormTemplates xmlns="http://schemas.microsoft.com/sharepoint/v3/contenttype/forms">
+  <Display>DocumentLibraryForm</Display>
+  <Edit>DocumentLibraryForm</Edit>
+  <New>DocumentLibraryForm</New>
+</FormTemplates>
 </file>
 
-<file path=customXml/item3.xml><?xml version="1.0" encoding="utf-8"?>
+<file path=customXml/item4.xml><?xml version="1.0" encoding="utf-8"?>
 <ct:contentTypeSchema xmlns:ct="http://schemas.microsoft.com/office/2006/metadata/contentType" xmlns:ma="http://schemas.microsoft.com/office/2006/metadata/properties/metaAttributes" ct:_="" ma:_="" ma:contentTypeName="Prosjektdokument" ma:contentTypeID="0x010100293FDE3FCADA480B9A77BBDAD7DFA28C0100E263C06103435E4F8D0D7FA2EEEFC3E7" ma:contentTypeVersion="3" ma:contentTypeDescription="Opprett et nytt dokument." ma:contentTypeScope="" ma:versionID="58f70a08290d4412811ba095bf7dd2a7">
   <xsd:schema xmlns:xsd="http://www.w3.org/2001/XMLSchema" xmlns:xs="http://www.w3.org/2001/XMLSchema" xmlns:p="http://schemas.microsoft.com/office/2006/metadata/properties" xmlns:ns2="bd6af8c3-4392-483c-b19c-63ee1b41c023" targetNamespace="http://schemas.microsoft.com/office/2006/metadata/properties" ma:root="true" ma:fieldsID="6e9c0203923287d638e2f34ffe54b018" ns2:_="">
     <xsd:import namespace="bd6af8c3-4392-483c-b19c-63ee1b41c023"/>
@@ -3879,20 +3960,17 @@
 </ct:contentTypeSchema>
 </file>
 
-<file path=customXml/item4.xml><?xml version="1.0" encoding="utf-8"?>
-<?mso-contentType ?>
-<FormTemplates xmlns="http://schemas.microsoft.com/sharepoint/v3/contenttype/forms">
-  <Display>DocumentLibraryForm</Display>
-  <Edit>DocumentLibraryForm</Edit>
-  <New>DocumentLibraryForm</New>
-</FormTemplates>
-</file>
-
 <file path=customXml/item5.xml><?xml version="1.0" encoding="utf-8"?>
 <b:Sources xmlns:b="http://schemas.openxmlformats.org/officeDocument/2006/bibliography" xmlns="http://schemas.openxmlformats.org/officeDocument/2006/bibliography" SelectedStyle="\APASixthEditionOfficeOnline.xsl" StyleName="APA" Version="6"/>
 </file>
 
 <file path=customXml/itemProps1.xml><?xml version="1.0" encoding="utf-8"?>
+<ds:datastoreItem xmlns:ds="http://schemas.openxmlformats.org/officeDocument/2006/customXml" ds:itemID="{442CCF4A-23BE-4572-A7F8-60755FA7183A}">
+  <ds:schemaRefs/>
+</ds:datastoreItem>
+</file>
+
+<file path=customXml/itemProps2.xml><?xml version="1.0" encoding="utf-8"?>
 <ds:datastoreItem xmlns:ds="http://schemas.openxmlformats.org/officeDocument/2006/customXml" ds:itemID="{651D5D7B-C71C-4A0F-9F20-A464A90BCC7C}">
   <ds:schemaRefs>
     <ds:schemaRef ds:uri="http://schemas.microsoft.com/office/2006/metadata/properties"/>
@@ -3902,13 +3980,15 @@
 </ds:datastoreItem>
 </file>
 
-<file path=customXml/itemProps2.xml><?xml version="1.0" encoding="utf-8"?>
-<ds:datastoreItem xmlns:ds="http://schemas.openxmlformats.org/officeDocument/2006/customXml" ds:itemID="{442CCF4A-23BE-4572-A7F8-60755FA7183A}">
-  <ds:schemaRefs/>
+<file path=customXml/itemProps3.xml><?xml version="1.0" encoding="utf-8"?>
+<ds:datastoreItem xmlns:ds="http://schemas.openxmlformats.org/officeDocument/2006/customXml" ds:itemID="{0A4BEC69-3F89-49DF-BBC9-82D0E9FAAB74}">
+  <ds:schemaRefs>
+    <ds:schemaRef ds:uri="http://schemas.microsoft.com/sharepoint/v3/contenttype/forms"/>
+  </ds:schemaRefs>
 </ds:datastoreItem>
 </file>
 
-<file path=customXml/itemProps3.xml><?xml version="1.0" encoding="utf-8"?>
+<file path=customXml/itemProps4.xml><?xml version="1.0" encoding="utf-8"?>
 <ds:datastoreItem xmlns:ds="http://schemas.openxmlformats.org/officeDocument/2006/customXml" ds:itemID="{71DBF61B-AB93-4AB8-81EA-8236842E98EC}">
   <ds:schemaRefs>
     <ds:schemaRef ds:uri="http://schemas.microsoft.com/office/2006/metadata/contentType"/>
@@ -3926,16 +4006,8 @@
 </ds:datastoreItem>
 </file>
 
-<file path=customXml/itemProps4.xml><?xml version="1.0" encoding="utf-8"?>
-<ds:datastoreItem xmlns:ds="http://schemas.openxmlformats.org/officeDocument/2006/customXml" ds:itemID="{0A4BEC69-3F89-49DF-BBC9-82D0E9FAAB74}">
-  <ds:schemaRefs>
-    <ds:schemaRef ds:uri="http://schemas.microsoft.com/sharepoint/v3/contenttype/forms"/>
-  </ds:schemaRefs>
-</ds:datastoreItem>
-</file>
-
 <file path=customXml/itemProps5.xml><?xml version="1.0" encoding="utf-8"?>
-<ds:datastoreItem xmlns:ds="http://schemas.openxmlformats.org/officeDocument/2006/customXml" ds:itemID="{F30C5EC0-0B08-44A8-A3A0-C17EB7DAF189}">
+<ds:datastoreItem xmlns:ds="http://schemas.openxmlformats.org/officeDocument/2006/customXml" ds:itemID="{1910E17D-756A-48C2-86CE-9FEAF4BEAE84}">
   <ds:schemaRefs>
     <ds:schemaRef ds:uri="http://schemas.openxmlformats.org/officeDocument/2006/bibliography"/>
   </ds:schemaRefs>

</xml_diff>